<commit_message>
Ajout de la fonctionnalité "Aujourd"hui"
</commit_message>
<xml_diff>
--- a/Rapport/Rapport.docx
+++ b/Rapport/Rapport.docx
@@ -2939,8 +2939,6 @@
       <w:r>
         <w:t>L’utilisateur peut checker la prise de médicament</w:t>
       </w:r>
-      <w:bookmarkStart w:id="2" w:name="_GoBack"/>
-      <w:bookmarkEnd w:id="2"/>
     </w:p>
     <w:p/>
     <w:p>
@@ -2967,8 +2965,13 @@
       </w:r>
       <w:proofErr w:type="spellStart"/>
       <w:r>
-        <w:t>MyTherapie</w:t>
+        <w:t>MyTherap</w:t>
       </w:r>
+      <w:r>
+        <w:t>y</w:t>
+      </w:r>
+      <w:bookmarkStart w:id="2" w:name="_GoBack"/>
+      <w:bookmarkEnd w:id="2"/>
       <w:proofErr w:type="spellEnd"/>
     </w:p>
     <w:p>
@@ -3405,7 +3408,7 @@
         </mc:Choice>
         <mc:Fallback>
           <w:pict>
-            <v:rect w14:anchorId="338F64BD" id="Rectangle 58" o:spid="_x0000_s1026" style="position:absolute;margin-left:0;margin-top:0;width:468pt;height:2.85pt;z-index:-251657216;visibility:visible;mso-wrap-style:square;mso-width-percent:1000;mso-height-percent:0;mso-wrap-distance-left:9pt;mso-wrap-distance-top:7.2pt;mso-wrap-distance-right:9pt;mso-wrap-distance-bottom:7.2pt;mso-position-horizontal:center;mso-position-horizontal-relative:margin;mso-position-vertical:top;mso-position-vertical-relative:bottom-margin-area;mso-width-percent:1000;mso-height-percent:0;mso-width-relative:margin;mso-height-relative:margin;v-text-anchor:middle" o:gfxdata="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" fillcolor="#4f81bd [3204]" stroked="f" strokeweight="2pt">
+            <v:rect w14:anchorId="7E83104D" id="Rectangle 58" o:spid="_x0000_s1026" style="position:absolute;margin-left:0;margin-top:0;width:468pt;height:2.85pt;z-index:-251657216;visibility:visible;mso-wrap-style:square;mso-width-percent:1000;mso-height-percent:0;mso-wrap-distance-left:9pt;mso-wrap-distance-top:7.2pt;mso-wrap-distance-right:9pt;mso-wrap-distance-bottom:7.2pt;mso-position-horizontal:center;mso-position-horizontal-relative:margin;mso-position-vertical:top;mso-position-vertical-relative:bottom-margin-area;mso-width-percent:1000;mso-height-percent:0;mso-width-relative:margin;mso-height-relative:margin;v-text-anchor:middle" o:gfxdata="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" fillcolor="#4f81bd [3204]" stroked="f" strokeweight="2pt">
               <w10:wrap type="square" anchorx="margin" anchory="margin"/>
             </v:rect>
           </w:pict>
@@ -7776,7 +7779,7 @@
 </file>
 
 <file path=customXml/itemProps1.xml><?xml version="1.0" encoding="utf-8"?>
-<ds:datastoreItem xmlns:ds="http://schemas.openxmlformats.org/officeDocument/2006/customXml" ds:itemID="{EDA6BE8F-EB1F-4530-9A94-853F4803BFCA}">
+<ds:datastoreItem xmlns:ds="http://schemas.openxmlformats.org/officeDocument/2006/customXml" ds:itemID="{BD2F511C-2173-474B-A2A0-F206DEDA8A5B}">
   <ds:schemaRefs>
     <ds:schemaRef ds:uri="http://schemas.openxmlformats.org/officeDocument/2006/bibliography"/>
   </ds:schemaRefs>

</xml_diff>